<commit_message>
Documento de Metodologia XP - 2
</commit_message>
<xml_diff>
--- a/Metodologia XP.docx
+++ b/Metodologia XP.docx
@@ -90,8 +90,6 @@
       <w:r>
         <w:t>Feedback</w:t>
       </w:r>
-      <w:bookmarkStart w:id="0" w:name="_GoBack"/>
-      <w:bookmarkEnd w:id="0"/>
       <w:proofErr w:type="gramEnd"/>
     </w:p>
     <w:p>
@@ -151,44 +149,290 @@
       </w:r>
       <w:proofErr w:type="gramEnd"/>
       <w:r>
-        <w:t xml:space="preserve"> seu paradigma de desenvolvimento</w:t>
-      </w:r>
-      <w:r>
-        <w:t>.</w:t>
+        <w:t xml:space="preserve"> seu paradigma de desenvolvimento.</w:t>
       </w:r>
       <w:r>
         <w:br/>
-      </w:r>
-      <w:r>
         <w:t>Inclui um conjunto de regras e práticas que ocorrem no contexto de quatro atividades:</w:t>
       </w:r>
     </w:p>
     <w:p>
       <w:r>
-        <w:t>Planejamento</w:t>
-      </w:r>
-      <w:r>
-        <w:t xml:space="preserve"> – </w:t>
-      </w:r>
-      <w:r>
-        <w:t>Projeto</w:t>
-      </w:r>
-      <w:r>
-        <w:t xml:space="preserve"> – </w:t>
-      </w:r>
-      <w:r>
-        <w:t>Codificação</w:t>
-      </w:r>
-      <w:r>
-        <w:t xml:space="preserve"> – </w:t>
-      </w:r>
-      <w:r>
-        <w:t>Testes</w:t>
+        <w:t>Planejamento – Projeto – Codificação – Testes</w:t>
       </w:r>
     </w:p>
     <w:p>
       <w:r>
         <w:t>A XP incentiva o controle da qualidade como variável do projeto, pois o pequeno ganho de curto prazo na produtividade, ao diminuir qualidade, não é compensado por perdas (ou até impedimentos) a médio e longo prazo.</w:t>
+      </w:r>
+    </w:p>
+    <w:p>
+      <w:r>
+        <w:t xml:space="preserve">Pequenas Versões </w:t>
+      </w:r>
+      <w:r>
+        <w:t>–</w:t>
+      </w:r>
+      <w:r>
+        <w:t xml:space="preserve"> </w:t>
+      </w:r>
+      <w:proofErr w:type="spellStart"/>
+      <w:r>
+        <w:t>Small</w:t>
+      </w:r>
+      <w:proofErr w:type="spellEnd"/>
+      <w:r>
+        <w:t xml:space="preserve"> </w:t>
+      </w:r>
+      <w:r>
+        <w:t>Releases</w:t>
+      </w:r>
+    </w:p>
+    <w:p>
+      <w:r>
+        <w:rPr>
+          <w:rFonts w:hint="eastAsia"/>
+        </w:rPr>
+        <w:t></w:t>
+      </w:r>
+      <w:r>
+        <w:t xml:space="preserve"> Liberação de pequenas versões funcionais do projeto</w:t>
+      </w:r>
+      <w:r>
+        <w:t xml:space="preserve"> </w:t>
+      </w:r>
+      <w:r>
+        <w:t>(software com as funcionalidades que já foram</w:t>
+      </w:r>
+      <w:r>
+        <w:t xml:space="preserve"> </w:t>
+      </w:r>
+      <w:r>
+        <w:t>implementadas até o momento)</w:t>
+      </w:r>
+      <w:proofErr w:type="gramStart"/>
+      <w:r>
+        <w:t>;</w:t>
+      </w:r>
+      <w:proofErr w:type="gramEnd"/>
+      <w:r>
+        <w:br/>
+      </w:r>
+      <w:r>
+        <w:rPr>
+          <w:rFonts w:hint="eastAsia"/>
+        </w:rPr>
+        <w:t></w:t>
+      </w:r>
+      <w:r>
+        <w:t xml:space="preserve"> Pequenas versões auxiliam muito no processo de</w:t>
+      </w:r>
+      <w:r>
+        <w:t xml:space="preserve"> </w:t>
+      </w:r>
+      <w:r>
+        <w:t>aceitação por parte do cliente, que já pode testar</w:t>
+      </w:r>
+      <w:r>
+        <w:t xml:space="preserve"> </w:t>
+      </w:r>
+      <w:r>
+        <w:t>uma parte do sistema que está comprando.</w:t>
+      </w:r>
+    </w:p>
+    <w:p>
+      <w:r>
+        <w:t>Programação em Pares</w:t>
+      </w:r>
+    </w:p>
+    <w:p>
+      <w:r>
+        <w:rPr>
+          <w:rFonts w:hint="eastAsia"/>
+        </w:rPr>
+        <w:t></w:t>
+      </w:r>
+      <w:r>
+        <w:t xml:space="preserve"> Em XP programação é feita em pares</w:t>
+      </w:r>
+      <w:proofErr w:type="gramStart"/>
+      <w:r>
+        <w:t>;</w:t>
+      </w:r>
+      <w:proofErr w:type="gramEnd"/>
+      <w:r>
+        <w:br/>
+      </w:r>
+      <w:r>
+        <w:rPr>
+          <w:rFonts w:hint="eastAsia"/>
+        </w:rPr>
+        <w:t></w:t>
+      </w:r>
+      <w:r>
+        <w:t xml:space="preserve"> Os pares podem mudar com relativa rapidez;</w:t>
+      </w:r>
+      <w:r>
+        <w:br/>
+      </w:r>
+      <w:r>
+        <w:rPr>
+          <w:rFonts w:hint="eastAsia"/>
+        </w:rPr>
+        <w:t></w:t>
+      </w:r>
+      <w:r>
+        <w:t xml:space="preserve"> Permite uma revisão de códigos constante;</w:t>
+      </w:r>
+      <w:r>
+        <w:br/>
+      </w:r>
+      <w:r>
+        <w:rPr>
+          <w:rFonts w:hint="eastAsia"/>
+        </w:rPr>
+        <w:t></w:t>
+      </w:r>
+      <w:r>
+        <w:t xml:space="preserve"> Favorece a comunicação e o aprendizado;</w:t>
+      </w:r>
+      <w:r>
+        <w:br/>
+      </w:r>
+      <w:r>
+        <w:rPr>
+          <w:rFonts w:hint="eastAsia"/>
+        </w:rPr>
+        <w:lastRenderedPageBreak/>
+        <w:t></w:t>
+      </w:r>
+      <w:r>
+        <w:t xml:space="preserve"> É necessário estabelecer um padrão de codificação;</w:t>
+      </w:r>
+      <w:r>
+        <w:br/>
+      </w:r>
+      <w:r>
+        <w:rPr>
+          <w:rFonts w:hint="eastAsia"/>
+        </w:rPr>
+        <w:t></w:t>
+      </w:r>
+      <w:r>
+        <w:t xml:space="preserve"> Pode reduzir o tempo de desenvolvimento;</w:t>
+      </w:r>
+    </w:p>
+    <w:p>
+      <w:r>
+        <w:t>Reuniões em pé</w:t>
+      </w:r>
+    </w:p>
+    <w:p>
+      <w:r>
+        <w:rPr>
+          <w:rFonts w:hint="eastAsia"/>
+        </w:rPr>
+        <w:t></w:t>
+      </w:r>
+      <w:r>
+        <w:t xml:space="preserve"> Também conhecidas </w:t>
+      </w:r>
+      <w:bookmarkStart w:id="0" w:name="_GoBack"/>
+      <w:bookmarkEnd w:id="0"/>
+      <w:r>
+        <w:t>por “stand</w:t>
+      </w:r>
+      <w:r>
+        <w:t>-</w:t>
+      </w:r>
+      <w:proofErr w:type="spellStart"/>
+      <w:r>
+        <w:t>up</w:t>
+      </w:r>
+      <w:proofErr w:type="spellEnd"/>
+      <w:r>
+        <w:t xml:space="preserve"> </w:t>
+      </w:r>
+      <w:r>
+        <w:t>meeting”.</w:t>
+      </w:r>
+      <w:r>
+        <w:br/>
+      </w:r>
+      <w:r>
+        <w:rPr>
+          <w:rFonts w:hint="eastAsia"/>
+        </w:rPr>
+        <w:t></w:t>
+      </w:r>
+      <w:r>
+        <w:t xml:space="preserve"> Reunião diária da equipe de desenvolvimento. Ela é</w:t>
+      </w:r>
+      <w:r>
+        <w:t xml:space="preserve"> </w:t>
+      </w:r>
+      <w:r>
+        <w:t>breve e geralmente realizada pela manhã;</w:t>
+      </w:r>
+      <w:r>
+        <w:br/>
+      </w:r>
+      <w:r>
+        <w:rPr>
+          <w:rFonts w:hint="eastAsia"/>
+        </w:rPr>
+        <w:t></w:t>
+      </w:r>
+      <w:r>
+        <w:t xml:space="preserve"> Tem por objetivo compartilhar informações sobre o</w:t>
+      </w:r>
+      <w:r>
+        <w:t xml:space="preserve"> </w:t>
+      </w:r>
+      <w:r>
+        <w:t>projetor e priorizar atividades específicas;</w:t>
+      </w:r>
+      <w:r>
+        <w:br/>
+      </w:r>
+      <w:r>
+        <w:rPr>
+          <w:rFonts w:hint="eastAsia"/>
+        </w:rPr>
+        <w:t></w:t>
+      </w:r>
+      <w:r>
+        <w:t xml:space="preserve"> Se possível, é bom que o cliente participe de tais</w:t>
+      </w:r>
+      <w:r>
+        <w:t xml:space="preserve"> </w:t>
+      </w:r>
+      <w:r>
+        <w:t>reuniões.</w:t>
+      </w:r>
+      <w:r>
+        <w:br/>
+      </w:r>
+      <w:r>
+        <w:rPr>
+          <w:rFonts w:hint="eastAsia"/>
+        </w:rPr>
+        <w:t></w:t>
+      </w:r>
+      <w:r>
+        <w:t xml:space="preserve"> “Em qualquer diálogo presencial, existem pelo menos</w:t>
+      </w:r>
+      <w:r>
+        <w:t xml:space="preserve"> </w:t>
+      </w:r>
+      <w:r>
+        <w:t>duas coisas que são compartilhadas de maneira</w:t>
+      </w:r>
+      <w:r>
+        <w:t xml:space="preserve"> </w:t>
+      </w:r>
+      <w:r>
+        <w:t>bastante rica: informações e emoções”.</w:t>
       </w:r>
     </w:p>
     <w:p/>

</xml_diff>